<commit_message>
Add block quote style.
</commit_message>
<xml_diff>
--- a/custom-reference.docx
+++ b/custom-reference.docx
@@ -41,9 +41,6 @@
       <w:r>
         <w:t>Subheadi</w:t>
       </w:r>
-      <w:r>
-        <w:t>ng</w:t>
-      </w:r>
     </w:p>
     <w:p>
       <w:pPr>
@@ -176,7 +173,7 @@
       </w:pPr>
       <w:r>
         <w:drawing>
-          <wp:inline distT="0" distB="0" distL="0" distR="0" wp14:anchorId="255DF5DE" wp14:editId="465AD19B">
+          <wp:inline distT="0" distB="0" distL="0" distR="0" wp14:anchorId="255DF5DE" wp14:editId="6BF8A29D">
             <wp:extent cx="3627372" cy="2115967"/>
             <wp:effectExtent l="0" t="0" r="5080" b="5080"/>
             <wp:docPr id="1428843315" name="Picture 1"/>
@@ -220,12 +217,43 @@
     </w:p>
     <w:p>
       <w:pPr>
-        <w:pStyle w:val="Heading6"/>
-        <w:ind w:left="0" w:firstLine="0"/>
-      </w:pPr>
+        <w:pStyle w:val="BlockText"/>
+      </w:pPr>
+      <w:r>
+        <w:lastRenderedPageBreak/>
+        <w:t>Block quote. Lorem ipsum dolor, sit amet consectetur adipisicing elit. Voluptates et consectetur omnis, illo veniam beatae nulla repudiandae deleniti fugiat tenetur.</w:t>
+      </w:r>
+    </w:p>
+    <w:p/>
+    <w:p>
+      <w:pPr>
+        <w:rPr>
+          <w:rStyle w:val="Hyperlink"/>
+        </w:rPr>
+      </w:pPr>
+      <w:hyperlink r:id="rId14">
+        <w:r>
+          <w:rPr>
+            <w:rStyle w:val="Hyperlink"/>
+          </w:rPr>
+          <w:t>Hyp</w:t>
+        </w:r>
+        <w:r>
+          <w:rPr>
+            <w:rStyle w:val="Hyperlink"/>
+          </w:rPr>
+          <w:t>e</w:t>
+        </w:r>
+        <w:r>
+          <w:rPr>
+            <w:rStyle w:val="Hyperlink"/>
+          </w:rPr>
+          <w:t xml:space="preserve">rlink </w:t>
+        </w:r>
+      </w:hyperlink>
     </w:p>
     <w:sectPr>
-      <w:headerReference w:type="default" r:id="rId14"/>
+      <w:headerReference w:type="default" r:id="rId15"/>
       <w:footnotePr>
         <w:numRestart w:val="eachSect"/>
       </w:footnotePr>
@@ -510,7 +538,7 @@
     <w:lsdException w:name="Body Text Indent 2" w:semiHidden="1" w:unhideWhenUsed="1"/>
     <w:lsdException w:name="Body Text Indent 3" w:semiHidden="1" w:unhideWhenUsed="1"/>
     <w:lsdException w:name="Block Text" w:semiHidden="1" w:unhideWhenUsed="1"/>
-    <w:lsdException w:name="Hyperlink" w:semiHidden="1" w:unhideWhenUsed="1"/>
+    <w:lsdException w:name="Hyperlink" w:semiHidden="1" w:uiPriority="0" w:unhideWhenUsed="1"/>
     <w:lsdException w:name="FollowedHyperlink" w:semiHidden="1" w:unhideWhenUsed="1"/>
     <w:lsdException w:name="Strong" w:uiPriority="22" w:qFormat="1"/>
     <w:lsdException w:name="Emphasis" w:uiPriority="20" w:qFormat="1"/>
@@ -983,11 +1011,14 @@
     <w:name w:val="Blockquote"/>
     <w:basedOn w:val="Normal"/>
     <w:uiPriority w:val="1"/>
-    <w:semiHidden/>
-    <w:unhideWhenUsed/>
-    <w:qFormat/>
-    <w:rPr>
-      <w:i/>
+    <w:unhideWhenUsed/>
+    <w:qFormat/>
+    <w:rsid w:val="00A95421"/>
+    <w:pPr>
+      <w:ind w:left="720" w:firstLine="0"/>
+    </w:pPr>
+    <w:rPr>
+      <w:iCs/>
     </w:rPr>
   </w:style>
   <w:style w:type="paragraph" w:customStyle="1" w:styleId="Divider">
@@ -1194,6 +1225,65 @@
     <w:rsid w:val="00E2782E"/>
     <w:rPr>
       <w:noProof/>
+    </w:rPr>
+  </w:style>
+  <w:style w:type="paragraph" w:styleId="Quote">
+    <w:name w:val="Quote"/>
+    <w:aliases w:val="Block Quote"/>
+    <w:basedOn w:val="Normal"/>
+    <w:next w:val="Normal"/>
+    <w:link w:val="QuoteChar"/>
+    <w:uiPriority w:val="29"/>
+    <w:qFormat/>
+    <w:rsid w:val="00FC185C"/>
+    <w:pPr>
+      <w:spacing w:before="200" w:after="160"/>
+      <w:ind w:left="720" w:firstLine="0"/>
+    </w:pPr>
+    <w:rPr>
+      <w:iCs/>
+      <w:color w:val="404040" w:themeColor="text1" w:themeTint="BF"/>
+    </w:rPr>
+  </w:style>
+  <w:style w:type="character" w:customStyle="1" w:styleId="QuoteChar">
+    <w:name w:val="Quote Char"/>
+    <w:aliases w:val="Block Quote Char"/>
+    <w:basedOn w:val="DefaultParagraphFont"/>
+    <w:link w:val="Quote"/>
+    <w:uiPriority w:val="29"/>
+    <w:rsid w:val="00FC185C"/>
+    <w:rPr>
+      <w:iCs/>
+      <w:color w:val="404040" w:themeColor="text1" w:themeTint="BF"/>
+    </w:rPr>
+  </w:style>
+  <w:style w:type="paragraph" w:customStyle="1" w:styleId="BlockText">
+    <w:name w:val="BlockText"/>
+    <w:basedOn w:val="Normal"/>
+    <w:qFormat/>
+    <w:rsid w:val="007959C7"/>
+    <w:pPr>
+      <w:ind w:left="720" w:firstLine="0"/>
+    </w:pPr>
+  </w:style>
+  <w:style w:type="character" w:styleId="Hyperlink">
+    <w:name w:val="Hyperlink"/>
+    <w:basedOn w:val="DefaultParagraphFont"/>
+    <w:rsid w:val="001E5738"/>
+    <w:rPr>
+      <w:color w:val="156082" w:themeColor="accent1"/>
+    </w:rPr>
+  </w:style>
+  <w:style w:type="character" w:styleId="FollowedHyperlink">
+    <w:name w:val="FollowedHyperlink"/>
+    <w:basedOn w:val="DefaultParagraphFont"/>
+    <w:uiPriority w:val="99"/>
+    <w:semiHidden/>
+    <w:unhideWhenUsed/>
+    <w:rsid w:val="001E5738"/>
+    <w:rPr>
+      <w:color w:val="96607D" w:themeColor="followedHyperlink"/>
+      <w:u w:val="single"/>
     </w:rPr>
   </w:style>
 </w:styles>

</xml_diff>

<commit_message>
Rename pagebreak filter. Add source code style. Add crossref functionality.
</commit_message>
<xml_diff>
--- a/custom-reference.docx
+++ b/custom-reference.docx
@@ -173,7 +173,7 @@
       </w:pPr>
       <w:r>
         <w:drawing>
-          <wp:inline distT="0" distB="0" distL="0" distR="0" wp14:anchorId="255DF5DE" wp14:editId="6BF8A29D">
+          <wp:inline distT="0" distB="0" distL="0" distR="0" wp14:anchorId="255DF5DE" wp14:editId="365DCB75">
             <wp:extent cx="3627372" cy="2115967"/>
             <wp:effectExtent l="0" t="0" r="5080" b="5080"/>
             <wp:docPr id="1428843315" name="Picture 1"/>
@@ -226,31 +226,34 @@
     </w:p>
     <w:p/>
     <w:p>
-      <w:pPr>
-        <w:rPr>
-          <w:rStyle w:val="Hyperlink"/>
-        </w:rPr>
-      </w:pPr>
       <w:hyperlink r:id="rId14">
         <w:r>
           <w:rPr>
             <w:rStyle w:val="Hyperlink"/>
           </w:rPr>
-          <w:t>Hyp</w:t>
-        </w:r>
-        <w:r>
-          <w:rPr>
-            <w:rStyle w:val="Hyperlink"/>
-          </w:rPr>
-          <w:t>e</w:t>
-        </w:r>
-        <w:r>
-          <w:rPr>
-            <w:rStyle w:val="Hyperlink"/>
-          </w:rPr>
-          <w:t xml:space="preserve">rlink </w:t>
+          <w:t xml:space="preserve">Hyperlink </w:t>
         </w:r>
       </w:hyperlink>
+    </w:p>
+    <w:p>
+      <w:pPr>
+        <w:pStyle w:val="VerbatimChar"/>
+      </w:pPr>
+      <w:r>
+        <w:t>Computer Code</w:t>
+      </w:r>
+    </w:p>
+    <w:p>
+      <w:pPr>
+        <w:pStyle w:val="SourceCode"/>
+        <w:rPr>
+          <w:rStyle w:val="Hyperlink"/>
+          <w:color w:val="5A5A5A" w:themeColor="text1" w:themeTint="A5"/>
+        </w:rPr>
+      </w:pPr>
+      <w:r>
+        <w:t>Block code</w:t>
+      </w:r>
     </w:p>
     <w:sectPr>
       <w:headerReference w:type="default" r:id="rId15"/>
@@ -981,7 +984,6 @@
     <w:name w:val="Codeblock"/>
     <w:basedOn w:val="Normal"/>
     <w:uiPriority w:val="1"/>
-    <w:semiHidden/>
     <w:unhideWhenUsed/>
     <w:qFormat/>
     <w:rPr>
@@ -1285,6 +1287,96 @@
       <w:color w:val="96607D" w:themeColor="followedHyperlink"/>
       <w:u w:val="single"/>
     </w:rPr>
+  </w:style>
+  <w:style w:type="paragraph" w:customStyle="1" w:styleId="VerbatimChar">
+    <w:name w:val="Verbatim Char"/>
+    <w:basedOn w:val="Normal"/>
+    <w:qFormat/>
+    <w:rsid w:val="0069113A"/>
+    <w:pPr>
+      <w:ind w:firstLine="0"/>
+    </w:pPr>
+    <w:rPr>
+      <w:rFonts w:ascii="Courier New" w:hAnsi="Courier New" w:cs="Courier New"/>
+      <w:sz w:val="20"/>
+      <w:szCs w:val="20"/>
+    </w:rPr>
+  </w:style>
+  <w:style w:type="paragraph" w:styleId="Subtitle">
+    <w:name w:val="Subtitle"/>
+    <w:basedOn w:val="Normal"/>
+    <w:next w:val="Normal"/>
+    <w:link w:val="SubtitleChar"/>
+    <w:uiPriority w:val="11"/>
+    <w:qFormat/>
+    <w:rsid w:val="00E93B4B"/>
+    <w:pPr>
+      <w:numPr>
+        <w:ilvl w:val="1"/>
+      </w:numPr>
+      <w:spacing w:after="160"/>
+      <w:ind w:firstLine="720"/>
+    </w:pPr>
+    <w:rPr>
+      <w:rFonts w:asciiTheme="minorHAnsi" w:eastAsiaTheme="minorEastAsia" w:hAnsiTheme="minorHAnsi" w:cstheme="minorBidi"/>
+      <w:color w:val="5A5A5A" w:themeColor="text1" w:themeTint="A5"/>
+      <w:spacing w:val="15"/>
+      <w:sz w:val="22"/>
+      <w:szCs w:val="22"/>
+    </w:rPr>
+  </w:style>
+  <w:style w:type="character" w:customStyle="1" w:styleId="SubtitleChar">
+    <w:name w:val="Subtitle Char"/>
+    <w:basedOn w:val="DefaultParagraphFont"/>
+    <w:link w:val="Subtitle"/>
+    <w:uiPriority w:val="11"/>
+    <w:rsid w:val="00E93B4B"/>
+    <w:rPr>
+      <w:rFonts w:asciiTheme="minorHAnsi" w:eastAsiaTheme="minorEastAsia" w:hAnsiTheme="minorHAnsi" w:cstheme="minorBidi"/>
+      <w:color w:val="5A5A5A" w:themeColor="text1" w:themeTint="A5"/>
+      <w:spacing w:val="15"/>
+      <w:sz w:val="22"/>
+      <w:szCs w:val="22"/>
+    </w:rPr>
+  </w:style>
+  <w:style w:type="character" w:styleId="HTMLCode">
+    <w:name w:val="HTML Code"/>
+    <w:basedOn w:val="DefaultParagraphFont"/>
+    <w:uiPriority w:val="99"/>
+    <w:unhideWhenUsed/>
+    <w:rsid w:val="00E93B4B"/>
+    <w:rPr>
+      <w:rFonts w:ascii="Consolas" w:hAnsi="Consolas" w:cs="Consolas"/>
+      <w:sz w:val="20"/>
+      <w:szCs w:val="20"/>
+    </w:rPr>
+  </w:style>
+  <w:style w:type="paragraph" w:customStyle="1" w:styleId="SourceCode">
+    <w:name w:val="Source Code"/>
+    <w:basedOn w:val="Subtitle"/>
+    <w:qFormat/>
+    <w:rsid w:val="00127D57"/>
+    <w:pPr>
+      <w:spacing w:after="0"/>
+      <w:ind w:firstLine="0"/>
+    </w:pPr>
+    <w:rPr>
+      <w:rFonts w:ascii="Courier New" w:hAnsi="Courier New" w:cs="Courier New"/>
+      <w:sz w:val="20"/>
+      <w:szCs w:val="20"/>
+    </w:rPr>
+  </w:style>
+  <w:style w:type="paragraph" w:customStyle="1" w:styleId="CaptionedFigure">
+    <w:name w:val="CaptionedFigure"/>
+    <w:basedOn w:val="Figure"/>
+    <w:qFormat/>
+    <w:rsid w:val="00A678C1"/>
+  </w:style>
+  <w:style w:type="paragraph" w:customStyle="1" w:styleId="ImageCaption">
+    <w:name w:val="ImageCaption"/>
+    <w:basedOn w:val="Figure"/>
+    <w:qFormat/>
+    <w:rsid w:val="007C0D60"/>
   </w:style>
 </w:styles>
 </file>

</xml_diff>